<commit_message>
update about info texts
</commit_message>
<xml_diff>
--- a/Info.docx
+++ b/Info.docx
@@ -1,6 +1,6 @@
 
 <file path=word/document.xml><?xml version="1.0" encoding="utf-8"?>
-<w:document xmlns:wpc="http://schemas.microsoft.com/office/word/2010/wordprocessingCanvas" xmlns:cx="http://schemas.microsoft.com/office/drawing/2014/chartex" xmlns:cx1="http://schemas.microsoft.com/office/drawing/2015/9/8/chartex" xmlns:cx2="http://schemas.microsoft.com/office/drawing/2015/10/21/chartex" xmlns:cx3="http://schemas.microsoft.com/office/drawing/2016/5/9/chartex" xmlns:cx4="http://schemas.microsoft.com/office/drawing/2016/5/10/chartex" xmlns:cx5="http://schemas.microsoft.com/office/drawing/2016/5/11/chartex" xmlns:cx6="http://schemas.microsoft.com/office/drawing/2016/5/12/chartex" xmlns:cx7="http://schemas.microsoft.com/office/drawing/2016/5/13/chartex" xmlns:cx8="http://schemas.microsoft.com/office/drawing/2016/5/14/chartex" xmlns:mc="http://schemas.openxmlformats.org/markup-compatibility/2006" xmlns:aink="http://schemas.microsoft.com/office/drawing/2016/ink" xmlns:am3d="http://schemas.microsoft.com/office/drawing/2017/model3d" xmlns:o="urn:schemas-microsoft-com:office:office" xmlns:oel="http://schemas.microsoft.com/office/2019/extlst" xmlns:r="http://schemas.openxmlformats.org/officeDocument/2006/relationships" xmlns:m="http://schemas.openxmlformats.org/officeDocument/2006/math" xmlns:v="urn:schemas-microsoft-com:vml" xmlns:wp14="http://schemas.microsoft.com/office/word/2010/wordprocessingDrawing" xmlns:wp="http://schemas.openxmlformats.org/drawingml/2006/wordprocessingDrawing" xmlns:w10="urn:schemas-microsoft-com:office:word" xmlns:w="http://schemas.openxmlformats.org/wordprocessingml/2006/main" xmlns:w14="http://schemas.microsoft.com/office/word/2010/wordml" xmlns:w15="http://schemas.microsoft.com/office/word/2012/wordml" xmlns:w16cex="http://schemas.microsoft.com/office/word/2018/wordml/cex" xmlns:w16cid="http://schemas.microsoft.com/office/word/2016/wordml/cid" xmlns:w16="http://schemas.microsoft.com/office/word/2018/wordml" xmlns:w16sdtdh="http://schemas.microsoft.com/office/word/2020/wordml/sdtdatahash" xmlns:w16se="http://schemas.microsoft.com/office/word/2015/wordml/symex" xmlns:wpg="http://schemas.microsoft.com/office/word/2010/wordprocessingGroup" xmlns:wpi="http://schemas.microsoft.com/office/word/2010/wordprocessingInk" xmlns:wne="http://schemas.microsoft.com/office/word/2006/wordml" xmlns:wps="http://schemas.microsoft.com/office/word/2010/wordprocessingShape" mc:Ignorable="w14 w15 w16se w16cid w16 w16cex w16sdtdh wp14">
+<w:document xmlns:wpc="http://schemas.microsoft.com/office/word/2010/wordprocessingCanvas" xmlns:cx="http://schemas.microsoft.com/office/drawing/2014/chartex" xmlns:cx1="http://schemas.microsoft.com/office/drawing/2015/9/8/chartex" xmlns:cx2="http://schemas.microsoft.com/office/drawing/2015/10/21/chartex" xmlns:cx3="http://schemas.microsoft.com/office/drawing/2016/5/9/chartex" xmlns:cx4="http://schemas.microsoft.com/office/drawing/2016/5/10/chartex" xmlns:cx5="http://schemas.microsoft.com/office/drawing/2016/5/11/chartex" xmlns:cx6="http://schemas.microsoft.com/office/drawing/2016/5/12/chartex" xmlns:cx7="http://schemas.microsoft.com/office/drawing/2016/5/13/chartex" xmlns:cx8="http://schemas.microsoft.com/office/drawing/2016/5/14/chartex" xmlns:mc="http://schemas.openxmlformats.org/markup-compatibility/2006" xmlns:aink="http://schemas.microsoft.com/office/drawing/2016/ink" xmlns:am3d="http://schemas.microsoft.com/office/drawing/2017/model3d" xmlns:o="urn:schemas-microsoft-com:office:office" xmlns:oel="http://schemas.microsoft.com/office/2019/extlst" xmlns:r="http://schemas.openxmlformats.org/officeDocument/2006/relationships" xmlns:m="http://schemas.openxmlformats.org/officeDocument/2006/math" xmlns:v="urn:schemas-microsoft-com:vml" xmlns:wp14="http://schemas.microsoft.com/office/word/2010/wordprocessingDrawing" xmlns:wp="http://schemas.openxmlformats.org/drawingml/2006/wordprocessingDrawing" xmlns:w10="urn:schemas-microsoft-com:office:word" xmlns:w="http://schemas.openxmlformats.org/wordprocessingml/2006/main" xmlns:w14="http://schemas.microsoft.com/office/word/2010/wordml" xmlns:w15="http://schemas.microsoft.com/office/word/2012/wordml" xmlns:w16cex="http://schemas.microsoft.com/office/word/2018/wordml/cex" xmlns:w16cid="http://schemas.microsoft.com/office/word/2016/wordml/cid" xmlns:w16="http://schemas.microsoft.com/office/word/2018/wordml" xmlns:w16du="http://schemas.microsoft.com/office/word/2023/wordml/word16du" xmlns:w16sdtdh="http://schemas.microsoft.com/office/word/2020/wordml/sdtdatahash" xmlns:w16se="http://schemas.microsoft.com/office/word/2015/wordml/symex" xmlns:wpg="http://schemas.microsoft.com/office/word/2010/wordprocessingGroup" xmlns:wpi="http://schemas.microsoft.com/office/word/2010/wordprocessingInk" xmlns:wne="http://schemas.microsoft.com/office/word/2006/wordml" xmlns:wps="http://schemas.microsoft.com/office/word/2010/wordprocessingShape" mc:Ignorable="w14 w15 w16se w16cid w16 w16cex w16sdtdh wp14">
   <w:body>
     <w:p>
       <w:pPr>
@@ -33,7 +33,21 @@
         <w:rPr>
           <w:lang w:val="en-GB"/>
         </w:rPr>
-        <w:t xml:space="preserve">I'm a passionate, curious and logical &lt;b&gt;full-stack developer&lt;/b&gt;, with an academical background in </w:t>
+        <w:t xml:space="preserve">I'm a passionate, </w:t>
+      </w:r>
+      <w:proofErr w:type="gramStart"/>
+      <w:r>
+        <w:rPr>
+          <w:lang w:val="en-GB"/>
+        </w:rPr>
+        <w:t>curious</w:t>
+      </w:r>
+      <w:proofErr w:type="gramEnd"/>
+      <w:r>
+        <w:rPr>
+          <w:lang w:val="en-GB"/>
+        </w:rPr>
+        <w:t xml:space="preserve"> and logical &lt;b&gt;full-stack developer&lt;/b&gt; with an academical background in </w:t>
       </w:r>
       <w:r>
         <w:rPr>
@@ -41,18 +55,110 @@
         </w:rPr>
         <w:t>physics, maths and economics.</w:t>
       </w:r>
-    </w:p>
-    <w:p>
-      <w:pPr>
-        <w:rPr>
-          <w:lang w:val="en-GB"/>
-        </w:rPr>
-      </w:pPr>
-      <w:r>
-        <w:rPr>
-          <w:lang w:val="en-GB"/>
-        </w:rPr>
-        <w:t>I have a strong drive to &lt;b&gt;create value with my work&lt;/b&gt;; creating, improving or maintaining things that makes the lives of people &lt;b&gt;better&lt;/b&gt;, companies &lt;b&gt;more efficient&lt;/b&gt; and makes a &lt;b&gt;positive impact&lt;/b&gt; on society.</w:t>
+      <w:r>
+        <w:rPr>
+          <w:lang w:val="en-GB"/>
+        </w:rPr>
+        <w:t xml:space="preserve"> Currently I’m working mainly with </w:t>
+      </w:r>
+      <w:r>
+        <w:rPr>
+          <w:lang w:val="en-GB"/>
+        </w:rPr>
+        <w:t>&lt;b&gt;TypeScript&lt;/b&gt;</w:t>
+      </w:r>
+      <w:r>
+        <w:rPr>
+          <w:lang w:val="en-GB"/>
+        </w:rPr>
+        <w:t xml:space="preserve"> and &lt;b&gt;SQL</w:t>
+      </w:r>
+      <w:r>
+        <w:rPr>
+          <w:lang w:val="en-GB"/>
+        </w:rPr>
+        <w:t>&lt;/b&gt;</w:t>
+      </w:r>
+      <w:r>
+        <w:rPr>
+          <w:lang w:val="en-GB"/>
+        </w:rPr>
+        <w:t xml:space="preserve">, but I’ve also </w:t>
+      </w:r>
+      <w:r>
+        <w:rPr>
+          <w:lang w:val="en-GB"/>
+        </w:rPr>
+        <w:t xml:space="preserve">got </w:t>
+      </w:r>
+      <w:r>
+        <w:rPr>
+          <w:lang w:val="en-GB"/>
+        </w:rPr>
+        <w:t>experience in &lt;b&gt;Python</w:t>
+      </w:r>
+      <w:r>
+        <w:rPr>
+          <w:lang w:val="en-GB"/>
+        </w:rPr>
+        <w:t>&lt;/b&gt;</w:t>
+      </w:r>
+      <w:r>
+        <w:rPr>
+          <w:lang w:val="en-GB"/>
+        </w:rPr>
+        <w:t xml:space="preserve"> and </w:t>
+      </w:r>
+      <w:r>
+        <w:rPr>
+          <w:lang w:val="en-GB"/>
+        </w:rPr>
+        <w:t>&lt;b&gt;</w:t>
+      </w:r>
+      <w:r>
+        <w:rPr>
+          <w:lang w:val="en-GB"/>
+        </w:rPr>
+        <w:t>C#</w:t>
+      </w:r>
+      <w:r>
+        <w:rPr>
+          <w:lang w:val="en-GB"/>
+        </w:rPr>
+        <w:t>&lt;/b&gt;</w:t>
+      </w:r>
+      <w:r>
+        <w:rPr>
+          <w:lang w:val="en-GB"/>
+        </w:rPr>
+        <w:t>.</w:t>
+      </w:r>
+    </w:p>
+    <w:p>
+      <w:pPr>
+        <w:rPr>
+          <w:lang w:val="en-GB"/>
+        </w:rPr>
+      </w:pPr>
+      <w:r>
+        <w:rPr>
+          <w:lang w:val="en-GB"/>
+        </w:rPr>
+        <w:t xml:space="preserve">I have a strong drive to &lt;b&gt;create value with my work&lt;/b&gt;; creating, </w:t>
+      </w:r>
+      <w:proofErr w:type="gramStart"/>
+      <w:r>
+        <w:rPr>
+          <w:lang w:val="en-GB"/>
+        </w:rPr>
+        <w:t>improving</w:t>
+      </w:r>
+      <w:proofErr w:type="gramEnd"/>
+      <w:r>
+        <w:rPr>
+          <w:lang w:val="en-GB"/>
+        </w:rPr>
+        <w:t xml:space="preserve"> or maintaining things that makes the lives of people &lt;b&gt;better&lt;/b&gt;, companies &lt;b&gt;more efficient&lt;/b&gt; and makes a &lt;b&gt;positive impact&lt;/b&gt; on society.</w:t>
       </w:r>
     </w:p>
     <w:p>
@@ -78,7 +184,192 @@
         <w:rPr>
           <w:lang w:val="en-GB"/>
         </w:rPr>
-        <w:t>I also love writing &lt;b&gt;readable, stable and maintainable code&lt;/b&gt; in the backend. I'm full-stack for a reason.</w:t>
+        <w:t>&lt;b&gt;</w:t>
+      </w:r>
+      <w:r>
+        <w:rPr>
+          <w:lang w:val="en-GB"/>
+        </w:rPr>
+        <w:t>Clean Code</w:t>
+      </w:r>
+      <w:r>
+        <w:rPr>
+          <w:lang w:val="en-GB"/>
+        </w:rPr>
+        <w:t>&lt;/b&gt;</w:t>
+      </w:r>
+      <w:r>
+        <w:rPr>
+          <w:lang w:val="en-GB"/>
+        </w:rPr>
+        <w:t xml:space="preserve"> is </w:t>
+      </w:r>
+      <w:r>
+        <w:rPr>
+          <w:lang w:val="en-GB"/>
+        </w:rPr>
+        <w:t>&lt;b&gt;</w:t>
+      </w:r>
+      <w:r>
+        <w:rPr>
+          <w:lang w:val="en-GB"/>
+        </w:rPr>
+        <w:t>maintainable code</w:t>
+      </w:r>
+      <w:r>
+        <w:rPr>
+          <w:lang w:val="en-GB"/>
+        </w:rPr>
+        <w:t>&lt;/b&gt;</w:t>
+      </w:r>
+      <w:r>
+        <w:rPr>
+          <w:lang w:val="en-GB"/>
+        </w:rPr>
+        <w:t xml:space="preserve"> which is </w:t>
+      </w:r>
+      <w:r>
+        <w:rPr>
+          <w:lang w:val="en-GB"/>
+        </w:rPr>
+        <w:t>&lt;/b&gt;</w:t>
+      </w:r>
+      <w:r>
+        <w:rPr>
+          <w:lang w:val="en-GB"/>
+        </w:rPr>
+        <w:t>good</w:t>
+      </w:r>
+      <w:r>
+        <w:rPr>
+          <w:lang w:val="en-GB"/>
+        </w:rPr>
+        <w:t>&lt;/b&gt;</w:t>
+      </w:r>
+      <w:r>
+        <w:rPr>
+          <w:lang w:val="en-GB"/>
+        </w:rPr>
+        <w:t xml:space="preserve"> code. I swear by Kanban bords and scrum sprints</w:t>
+      </w:r>
+      <w:r>
+        <w:rPr>
+          <w:lang w:val="en-GB"/>
+        </w:rPr>
+        <w:t xml:space="preserve">; </w:t>
+      </w:r>
+      <w:r>
+        <w:rPr>
+          <w:lang w:val="en-GB"/>
+        </w:rPr>
+        <w:t>&lt;b&gt;</w:t>
+      </w:r>
+      <w:r>
+        <w:rPr>
+          <w:lang w:val="en-GB"/>
+        </w:rPr>
+        <w:t>Multitasking kills efficiency</w:t>
+      </w:r>
+      <w:r>
+        <w:rPr>
+          <w:lang w:val="en-GB"/>
+        </w:rPr>
+        <w:t>&lt;/b&gt;</w:t>
+      </w:r>
+      <w:r>
+        <w:rPr>
+          <w:lang w:val="en-GB"/>
+        </w:rPr>
+        <w:t>.</w:t>
+      </w:r>
+    </w:p>
+    <w:p>
+      <w:pPr>
+        <w:rPr>
+          <w:lang w:val="en-GB"/>
+        </w:rPr>
+      </w:pPr>
+      <w:r>
+        <w:rPr>
+          <w:lang w:val="en-GB"/>
+        </w:rPr>
+        <w:t xml:space="preserve">I also love writing &lt;b&gt;readable, </w:t>
+      </w:r>
+      <w:proofErr w:type="gramStart"/>
+      <w:r>
+        <w:rPr>
+          <w:lang w:val="en-GB"/>
+        </w:rPr>
+        <w:t>stable</w:t>
+      </w:r>
+      <w:proofErr w:type="gramEnd"/>
+      <w:r>
+        <w:rPr>
+          <w:lang w:val="en-GB"/>
+        </w:rPr>
+        <w:t xml:space="preserve"> and maintainable code&lt;/b&gt; in the backend. I'm </w:t>
+      </w:r>
+      <w:proofErr w:type="gramStart"/>
+      <w:r>
+        <w:rPr>
+          <w:lang w:val="en-GB"/>
+        </w:rPr>
+        <w:t>full-stack</w:t>
+      </w:r>
+      <w:proofErr w:type="gramEnd"/>
+      <w:r>
+        <w:rPr>
+          <w:lang w:val="en-GB"/>
+        </w:rPr>
+        <w:t xml:space="preserve"> for a reason.</w:t>
+      </w:r>
+    </w:p>
+    <w:p>
+      <w:pPr>
+        <w:rPr>
+          <w:lang w:val="en-GB"/>
+        </w:rPr>
+      </w:pPr>
+    </w:p>
+    <w:p>
+      <w:pPr>
+        <w:rPr>
+          <w:lang w:val="en-GB"/>
+        </w:rPr>
+      </w:pPr>
+      <w:r>
+        <w:rPr>
+          <w:lang w:val="en-GB"/>
+        </w:rPr>
+        <w:t xml:space="preserve">Hello, I’m a full-stack developer who likes working with both backend and frontend. I have experience in developing web applications using various technologies and frameworks, such as HTML, CSS, JavaScript, React, Node.js, Express, MongoDB and more. I’m detail-oriented and like to produce a good </w:t>
+      </w:r>
+      <w:proofErr w:type="gramStart"/>
+      <w:r>
+        <w:rPr>
+          <w:lang w:val="en-GB"/>
+        </w:rPr>
+        <w:t>end result</w:t>
+      </w:r>
+      <w:proofErr w:type="gramEnd"/>
+      <w:r>
+        <w:rPr>
+          <w:lang w:val="en-GB"/>
+        </w:rPr>
+        <w:t xml:space="preserve">. I like efficiency and always look for ways to optimize my code and improve its performance. I find UX and UI important and interesting, and I strive to create user-friendly and attractive interfaces. I have an academic background in physics, </w:t>
+      </w:r>
+      <w:proofErr w:type="gramStart"/>
+      <w:r>
+        <w:rPr>
+          <w:lang w:val="en-GB"/>
+        </w:rPr>
+        <w:t>maths</w:t>
+      </w:r>
+      <w:proofErr w:type="gramEnd"/>
+      <w:r>
+        <w:rPr>
+          <w:lang w:val="en-GB"/>
+        </w:rPr>
+        <w:t xml:space="preserve"> and economics, which gives me a strong foundation in logic, problem-solving and data analysis. I’m eager to learn new skills and technologies and to collaborate with other developers on challenging and exciting projects.</w:t>
       </w:r>
     </w:p>
     <w:p>
@@ -114,140 +405,305 @@
           <w:lang w:val="en-GB"/>
         </w:rPr>
       </w:pPr>
-      <w:r>
-        <w:rPr>
-          <w:lang w:val="en-GB"/>
-        </w:rPr>
-        <w:t xml:space="preserve">Since I was a 13 Music has played a big part of my life </w:t>
-      </w:r>
-      <w:r>
-        <w:rPr>
-          <mc:AlternateContent>
-            <mc:Choice Requires="w16se"/>
-            <mc:Fallback>
-              <w:rFonts w:ascii="Segoe UI Emoji" w:eastAsia="Segoe UI Emoji" w:hAnsi="Segoe UI Emoji" w:cs="Segoe UI Emoji"/>
-            </mc:Fallback>
-          </mc:AlternateContent>
-          <w:lang w:val="en-GB"/>
-        </w:rPr>
-        <mc:AlternateContent>
-          <mc:Choice Requires="w16se">
-            <w16se:symEx w16se:font="Segoe UI Emoji" w16se:char="1F60A"/>
-          </mc:Choice>
-          <mc:Fallback>
-            <w:t>😊</w:t>
-          </mc:Fallback>
-        </mc:AlternateContent>
-      </w:r>
-    </w:p>
-    <w:p>
-      <w:pPr>
-        <w:rPr>
-          <w:lang w:val="en-GB"/>
-        </w:rPr>
-      </w:pPr>
-    </w:p>
-    <w:p>
-      <w:pPr>
-        <w:rPr>
-          <w:lang w:val="en-GB"/>
-        </w:rPr>
-      </w:pPr>
-      <w:r>
-        <w:rPr>
-          <w:lang w:val="en-GB"/>
-        </w:rPr>
-        <w:t xml:space="preserve">I’m </w:t>
-      </w:r>
+    </w:p>
+    <w:p>
+      <w:pPr>
+        <w:rPr>
+          <w:lang w:val="en-GB"/>
+        </w:rPr>
+      </w:pPr>
+      <w:r>
+        <w:rPr>
+          <w:lang w:val="en-GB"/>
+        </w:rPr>
+        <w:t>One of my passions is playing and listening to music.</w:t>
+      </w:r>
+      <w:r>
+        <w:rPr>
+          <w:lang w:val="en-GB"/>
+        </w:rPr>
+        <w:t xml:space="preserve"> I </w:t>
+      </w:r>
+      <w:r>
+        <w:rPr>
+          <w:lang w:val="en-GB"/>
+        </w:rPr>
+        <w:t xml:space="preserve">discovered </w:t>
+      </w:r>
+      <w:r>
+        <w:rPr>
+          <w:lang w:val="en-GB"/>
+        </w:rPr>
+        <w:t xml:space="preserve">early on in my life that music had a peculiar power to captivate me, and a power to </w:t>
+      </w:r>
+      <w:proofErr w:type="gramStart"/>
+      <w:r>
+        <w:rPr>
+          <w:lang w:val="en-GB"/>
+        </w:rPr>
+        <w:t>greatly</w:t>
+      </w:r>
+      <w:r>
+        <w:rPr>
+          <w:lang w:val="en-GB"/>
+        </w:rPr>
+        <w:t xml:space="preserve"> and quickly change my frame of mind</w:t>
+      </w:r>
+      <w:proofErr w:type="gramEnd"/>
+      <w:r>
+        <w:rPr>
+          <w:lang w:val="en-GB"/>
+        </w:rPr>
+        <w:t xml:space="preserve">. </w:t>
+      </w:r>
+      <w:r>
+        <w:rPr>
+          <w:lang w:val="en-GB"/>
+        </w:rPr>
+        <w:t xml:space="preserve">I play the guitar and </w:t>
+      </w:r>
+      <w:r>
+        <w:rPr>
+          <w:lang w:val="en-GB"/>
+        </w:rPr>
+        <w:t>sing</w:t>
+      </w:r>
+      <w:r>
+        <w:rPr>
+          <w:lang w:val="en-GB"/>
+        </w:rPr>
+        <w:t>, and</w:t>
+      </w:r>
+      <w:r>
+        <w:rPr>
+          <w:lang w:val="en-GB"/>
+        </w:rPr>
+        <w:t xml:space="preserve"> as soon as </w:t>
+      </w:r>
+      <w:r>
+        <w:rPr>
+          <w:lang w:val="en-GB"/>
+        </w:rPr>
+        <w:t>a new song catches me</w:t>
+      </w:r>
+      <w:r>
+        <w:rPr>
+          <w:lang w:val="en-GB"/>
+        </w:rPr>
+        <w:t xml:space="preserve">, I can’t wait to play it and </w:t>
+      </w:r>
+      <w:r>
+        <w:rPr>
+          <w:lang w:val="en-GB"/>
+        </w:rPr>
+        <w:t xml:space="preserve">make </w:t>
+      </w:r>
+      <w:r>
+        <w:rPr>
+          <w:lang w:val="en-GB"/>
+        </w:rPr>
+        <w:t>my own version of it.</w:t>
+      </w:r>
+      <w:r>
+        <w:rPr>
+          <w:lang w:val="en-GB"/>
+        </w:rPr>
+        <w:t xml:space="preserve"> </w:t>
+      </w:r>
+      <w:r>
+        <w:rPr>
+          <w:lang w:val="en-GB"/>
+        </w:rPr>
+        <w:t>I enjoy exploring different genres and style</w:t>
+      </w:r>
+      <w:r>
+        <w:rPr>
+          <w:lang w:val="en-GB"/>
+        </w:rPr>
+        <w:t>s</w:t>
+      </w:r>
+      <w:r>
+        <w:rPr>
+          <w:lang w:val="en-GB"/>
+        </w:rPr>
+        <w:t xml:space="preserve">, </w:t>
+      </w:r>
+      <w:r>
+        <w:rPr>
+          <w:lang w:val="en-GB"/>
+        </w:rPr>
+        <w:t>but the old blues, jazz, soul, and early rock is what speaks directly to my soul</w:t>
+      </w:r>
+      <w:r>
+        <w:rPr>
+          <w:lang w:val="en-GB"/>
+        </w:rPr>
+        <w:t>.</w:t>
+      </w:r>
+    </w:p>
+    <w:p>
+      <w:pPr>
+        <w:rPr>
+          <w:lang w:val="en-GB"/>
+        </w:rPr>
+      </w:pPr>
+      <w:r>
+        <w:rPr>
+          <w:lang w:val="en-GB"/>
+        </w:rPr>
+        <w:t>I’ve always found methodical thinking and problem-solving stimulating</w:t>
+      </w:r>
+      <w:r>
+        <w:rPr>
+          <w:lang w:val="en-GB"/>
+        </w:rPr>
+        <w:t xml:space="preserve">, which led to maths and physics being my favourite subjects in school. Craft and needlework weren’t far behind, as I found planning </w:t>
+      </w:r>
+      <w:r>
+        <w:rPr>
+          <w:lang w:val="en-GB"/>
+        </w:rPr>
+        <w:t xml:space="preserve">tasks </w:t>
+      </w:r>
+      <w:r>
+        <w:rPr>
+          <w:lang w:val="en-GB"/>
+        </w:rPr>
+        <w:t xml:space="preserve">and calculation measurements satisfying. </w:t>
+      </w:r>
+      <w:r>
+        <w:rPr>
+          <w:lang w:val="en-GB"/>
+        </w:rPr>
+        <w:t>I like to challenge myself with puzzles,</w:t>
+      </w:r>
+      <w:r>
+        <w:rPr>
+          <w:lang w:val="en-GB"/>
+        </w:rPr>
+        <w:t xml:space="preserve"> strategy</w:t>
+      </w:r>
+      <w:r>
+        <w:rPr>
+          <w:lang w:val="en-GB"/>
+        </w:rPr>
+        <w:t xml:space="preserve"> games and logic problems</w:t>
+      </w:r>
+      <w:r>
+        <w:rPr>
+          <w:lang w:val="en-GB"/>
+        </w:rPr>
+        <w:t xml:space="preserve">, and I </w:t>
+      </w:r>
+      <w:r>
+        <w:rPr>
+          <w:lang w:val="en-GB"/>
+        </w:rPr>
+        <w:t>enjoy finding solutions to difficult or complex situations and learning from them</w:t>
+      </w:r>
+      <w:r>
+        <w:rPr>
+          <w:lang w:val="en-GB"/>
+        </w:rPr>
+        <w:t>.</w:t>
+      </w:r>
+    </w:p>
+    <w:p>
+      <w:pPr>
+        <w:rPr>
+          <w:lang w:val="en-GB"/>
+        </w:rPr>
+      </w:pPr>
+    </w:p>
+    <w:p>
+      <w:pPr>
+        <w:rPr>
+          <w:lang w:val="en-GB"/>
+        </w:rPr>
+      </w:pPr>
       <w:proofErr w:type="spellStart"/>
       <w:r>
         <w:rPr>
           <w:lang w:val="en-GB"/>
         </w:rPr>
-        <w:t>gonna</w:t>
+        <w:t>BingAI</w:t>
       </w:r>
       <w:proofErr w:type="spellEnd"/>
       <w:r>
         <w:rPr>
           <w:lang w:val="en-GB"/>
         </w:rPr>
-        <w:t xml:space="preserve"> call it a day and get ready to go out for a beer. Happy coding and easter </w:t>
-      </w:r>
-    </w:p>
-    <w:p>
-      <w:pPr>
-        <w:rPr>
-          <w:lang w:val="en-GB"/>
-        </w:rPr>
-      </w:pPr>
-      <w:r>
-        <w:rPr>
-          <w:lang w:val="en-GB"/>
-        </w:rPr>
-        <w:t xml:space="preserve">And if you tire of coding and </w:t>
-      </w:r>
-    </w:p>
-    <w:p>
-      <w:pPr>
-        <w:rPr>
-          <w:lang w:val="en-GB"/>
-        </w:rPr>
-      </w:pPr>
-      <w:r>
-        <w:rPr>
-          <w:lang w:val="en-GB"/>
-        </w:rPr>
-        <w:t xml:space="preserve">Nuno and Sophia is </w:t>
-      </w:r>
-      <w:proofErr w:type="spellStart"/>
-      <w:r>
-        <w:rPr>
-          <w:lang w:val="en-GB"/>
-        </w:rPr>
-        <w:t>gonna</w:t>
-      </w:r>
-      <w:proofErr w:type="spellEnd"/>
-      <w:r>
-        <w:rPr>
-          <w:lang w:val="en-GB"/>
-        </w:rPr>
-        <w:t xml:space="preserve"> be there, so if you tire of looking at code and </w:t>
-      </w:r>
-      <w:proofErr w:type="spellStart"/>
-      <w:r>
-        <w:rPr>
-          <w:lang w:val="en-GB"/>
-        </w:rPr>
-        <w:t>wanna</w:t>
-      </w:r>
-      <w:proofErr w:type="spellEnd"/>
-      <w:r>
-        <w:rPr>
-          <w:lang w:val="en-GB"/>
-        </w:rPr>
-        <w:t xml:space="preserve"> catch up with some </w:t>
-      </w:r>
-      <w:proofErr w:type="spellStart"/>
-      <w:r>
-        <w:rPr>
-          <w:lang w:val="en-GB"/>
-        </w:rPr>
-        <w:t>salties</w:t>
-      </w:r>
-      <w:proofErr w:type="spellEnd"/>
-      <w:r>
-        <w:rPr>
-          <w:lang w:val="en-GB"/>
-        </w:rPr>
-        <w:t xml:space="preserve"> feel free to join</w:t>
-      </w:r>
-    </w:p>
-    <w:p>
-      <w:pPr>
-        <w:rPr>
-          <w:lang w:val="en-GB"/>
-        </w:rPr>
-      </w:pPr>
+        <w:t>:</w:t>
+      </w:r>
+    </w:p>
+    <w:p>
+      <w:pPr>
+        <w:rPr>
+          <w:lang w:val="en-GB"/>
+        </w:rPr>
+      </w:pPr>
+      <w:r>
+        <w:rPr>
+          <w:lang w:val="en-GB"/>
+        </w:rPr>
+        <w:lastRenderedPageBreak/>
+        <w:t>One of my passions is playing and listening to music. I enjoy exploring different genres and styles of music, from classical to rock, from jazz to pop. Music helps me express myself and connect with others. I play the guitar and the piano, and I love learning new songs and techniques. Music also relaxes me and inspires me to be creative.</w:t>
+      </w:r>
+    </w:p>
+    <w:p>
+      <w:pPr>
+        <w:rPr>
+          <w:lang w:val="en-GB"/>
+        </w:rPr>
+      </w:pPr>
+    </w:p>
+    <w:p>
+      <w:pPr>
+        <w:rPr>
+          <w:lang w:val="en-GB"/>
+        </w:rPr>
+      </w:pPr>
+    </w:p>
+    <w:p>
+      <w:pPr>
+        <w:rPr>
+          <w:lang w:val="en-GB"/>
+        </w:rPr>
+      </w:pPr>
+      <w:r>
+        <w:rPr>
+          <w:lang w:val="en-GB"/>
+        </w:rPr>
+        <w:t xml:space="preserve">Another interest of mine is problem solving. I like to challenge myself with puzzles, riddles, </w:t>
+      </w:r>
+      <w:proofErr w:type="gramStart"/>
+      <w:r>
+        <w:rPr>
+          <w:lang w:val="en-GB"/>
+        </w:rPr>
+        <w:t>games</w:t>
+      </w:r>
+      <w:proofErr w:type="gramEnd"/>
+      <w:r>
+        <w:rPr>
+          <w:lang w:val="en-GB"/>
+        </w:rPr>
+        <w:t xml:space="preserve"> and logic problems. I find them fun and stimulating, and they help me improve my critical thinking and reasoning skills. Problem solving also applies to many aspects of life, such as work, </w:t>
+      </w:r>
+      <w:proofErr w:type="gramStart"/>
+      <w:r>
+        <w:rPr>
+          <w:lang w:val="en-GB"/>
+        </w:rPr>
+        <w:t>education</w:t>
+      </w:r>
+      <w:proofErr w:type="gramEnd"/>
+      <w:r>
+        <w:rPr>
+          <w:lang w:val="en-GB"/>
+        </w:rPr>
+        <w:t xml:space="preserve"> and personal growth. I enjoy finding solutions to difficult or complex situations and learning from them.</w:t>
+      </w:r>
     </w:p>
     <w:p>
       <w:pPr>
@@ -670,7 +1126,6 @@
   <w:style w:type="character" w:default="1" w:styleId="DefaultParagraphFont">
     <w:name w:val="Default Paragraph Font"/>
     <w:uiPriority w:val="1"/>
-    <w:semiHidden/>
     <w:unhideWhenUsed/>
   </w:style>
   <w:style w:type="table" w:default="1" w:styleId="TableNormal">

</xml_diff>